<commit_message>
final README and report template
</commit_message>
<xml_diff>
--- a/writing/report.docx
+++ b/writing/report.docx
@@ -370,36 +370,15 @@
         <w:pStyle w:val="Normal1"/>
       </w:pPr>
       <w:r>
-        <w:t xml:space="preserve">To model the predicted forecast of the network difficulty, the </w:t>
-      </w:r>
-      <w:proofErr w:type="spellStart"/>
-      <w:r>
-        <w:t>Arima</w:t>
-      </w:r>
-      <w:proofErr w:type="spellEnd"/>
-      <w:r>
-        <w:t xml:space="preserve"> model is used. Using the</w:t>
-      </w:r>
-      <w:r>
-        <w:t xml:space="preserve"> </w:t>
-      </w:r>
-      <w:proofErr w:type="spellStart"/>
-      <w:r>
-        <w:t>auto.arima</w:t>
-      </w:r>
-      <w:proofErr w:type="spellEnd"/>
-      <w:r>
-        <w:t xml:space="preserve">() function in R uses a variation of the </w:t>
+        <w:t>To model the predicted forecast of the network difficulty, the Arima model is used. Using the</w:t>
+      </w:r>
+      <w:r>
+        <w:t xml:space="preserve"> auto.arima() function in R uses a variation of the </w:t>
       </w:r>
       <w:hyperlink r:id="rId9" w:history="1">
         <w:r>
-          <w:t xml:space="preserve">Hyndman and </w:t>
+          <w:t>Hyndman and Khandakar</w:t>
         </w:r>
-        <w:proofErr w:type="spellStart"/>
-        <w:r>
-          <w:t>Khandakar</w:t>
-        </w:r>
-        <w:proofErr w:type="spellEnd"/>
         <w:r>
           <w:t xml:space="preserve"> [6]</w:t>
         </w:r>
@@ -411,15 +390,7 @@
         <w:t xml:space="preserve"> which combines unit root </w:t>
       </w:r>
       <w:r>
-        <w:t xml:space="preserve">tests, minimization of the </w:t>
-      </w:r>
-      <w:proofErr w:type="spellStart"/>
-      <w:r>
-        <w:t>AICc</w:t>
-      </w:r>
-      <w:proofErr w:type="spellEnd"/>
-      <w:r>
-        <w:t xml:space="preserve"> </w:t>
+        <w:t xml:space="preserve">tests, minimization of the AICc </w:t>
       </w:r>
       <w:r>
         <w:t>and MLE to obtain an ARIMA model. Th</w:t>
@@ -552,23 +523,7 @@
           <w:rFonts w:eastAsia="Arial" w:cs="Arial"/>
           <w:color w:val="000000"/>
         </w:rPr>
-        <w:t xml:space="preserve">are then chosen by minimizing the </w:t>
-      </w:r>
-      <w:proofErr w:type="spellStart"/>
-      <w:r>
-        <w:rPr>
-          <w:rFonts w:eastAsia="Arial" w:cs="Arial"/>
-          <w:color w:val="000000"/>
-        </w:rPr>
-        <w:t>AICc</w:t>
-      </w:r>
-      <w:proofErr w:type="spellEnd"/>
-      <w:r>
-        <w:rPr>
-          <w:rFonts w:eastAsia="Arial" w:cs="Arial"/>
-          <w:color w:val="000000"/>
-        </w:rPr>
-        <w:t xml:space="preserve"> after differencing the data </w:t>
+        <w:t xml:space="preserve">are then chosen by minimizing the AICc after differencing the data </w:t>
       </w:r>
       <w:r>
         <w:rPr>
@@ -670,23 +625,7 @@
           <w:rFonts w:eastAsia="Arial" w:cs="Arial"/>
           <w:color w:val="000000"/>
         </w:rPr>
-        <w:t xml:space="preserve">The best model (with smallest </w:t>
-      </w:r>
-      <w:proofErr w:type="spellStart"/>
-      <w:r>
-        <w:rPr>
-          <w:rFonts w:eastAsia="Arial" w:cs="Arial"/>
-          <w:color w:val="000000"/>
-        </w:rPr>
-        <w:t>AICc</w:t>
-      </w:r>
-      <w:proofErr w:type="spellEnd"/>
-      <w:r>
-        <w:rPr>
-          <w:rFonts w:eastAsia="Arial" w:cs="Arial"/>
-          <w:color w:val="000000"/>
-        </w:rPr>
-        <w:t>) is selected from the following four:</w:t>
+        <w:t>The best model (with smallest AICc) is selected from the following four:</w:t>
       </w:r>
       <w:r>
         <w:rPr>
@@ -855,17 +794,8 @@
           <w:rFonts w:eastAsia="Arial" w:cs="Arial"/>
           <w:color w:val="000000"/>
         </w:rPr>
-        <w:t>Variations on the current model are considered</w:t>
-      </w:r>
-      <w:proofErr w:type="gramStart"/>
-      <w:r>
-        <w:rPr>
-          <w:rFonts w:eastAsia="Arial" w:cs="Arial"/>
-          <w:color w:val="000000"/>
-        </w:rPr>
-        <w:t>:</w:t>
-      </w:r>
-      <w:proofErr w:type="gramEnd"/>
+        <w:t>Variations on the current model are considered:</w:t>
+      </w:r>
       <w:r>
         <w:rPr>
           <w:rFonts w:eastAsia="Arial" w:cs="Arial"/>
@@ -996,14 +926,7 @@
           <w:rFonts w:cs="Arial"/>
           <w:color w:val="000000"/>
         </w:rPr>
-        <w:t>The best model considered so far (either the current model, or one of these variations</w:t>
-      </w:r>
-      <w:r>
-        <w:rPr>
-          <w:rFonts w:cs="Arial"/>
-          <w:color w:val="000000"/>
-        </w:rPr>
-        <w:t>) becomes the new current model</w:t>
+        <w:t>The best model considered so far (either the current model, or one of these variations) becomes the new current model</w:t>
       </w:r>
       <w:r>
         <w:rPr>
@@ -1036,23 +959,7 @@
           <w:rFonts w:cs="Arial"/>
           <w:color w:val="000000"/>
         </w:rPr>
-        <w:t xml:space="preserve">Repeat Step 2(b) until no lower </w:t>
-      </w:r>
-      <w:proofErr w:type="spellStart"/>
-      <w:r>
-        <w:rPr>
-          <w:rFonts w:cs="Arial"/>
-          <w:color w:val="000000"/>
-        </w:rPr>
-        <w:t>AICc</w:t>
-      </w:r>
-      <w:proofErr w:type="spellEnd"/>
-      <w:r>
-        <w:rPr>
-          <w:rFonts w:cs="Arial"/>
-          <w:color w:val="000000"/>
-        </w:rPr>
-        <w:t xml:space="preserve"> can be found.</w:t>
+        <w:t>Repeat Step 2(b) until no lower AICc can be found.</w:t>
       </w:r>
     </w:p>
     <w:p>
@@ -1093,11 +1000,220 @@
       <w:pPr>
         <w:pStyle w:val="Normal1"/>
       </w:pPr>
-    </w:p>
-    <w:p>
-      <w:pPr>
-        <w:pStyle w:val="Normal1"/>
-      </w:pPr>
+      <w:r>
+        <w:t xml:space="preserve">By using the auto.arima() to select the best Arima model, we get a </w:t>
+      </w:r>
+      <w:r>
+        <w:t>forecast</w:t>
+      </w:r>
+      <w:r>
+        <w:t xml:space="preserve"> (by month) of the Network Di</w:t>
+      </w:r>
+      <w:r>
+        <w:t>fficulty for the next 24 months</w:t>
+      </w:r>
+      <w:r>
+        <w:t xml:space="preserve">, as well as the 80% and 95% prediction intervals for those predictions. </w:t>
+      </w:r>
+    </w:p>
+    <w:p>
+      <w:pPr>
+        <w:pStyle w:val="Normal1"/>
+      </w:pPr>
+    </w:p>
+    <w:p>
+      <w:pPr>
+        <w:pStyle w:val="Normal1"/>
+      </w:pPr>
+      <w:r>
+        <w:t>&lt;INSERT R CODE + PLOT&gt;</w:t>
+      </w:r>
+    </w:p>
+    <w:p>
+      <w:pPr>
+        <w:pStyle w:val="Normal1"/>
+      </w:pPr>
+    </w:p>
+    <w:p>
+      <w:pPr>
+        <w:pStyle w:val="Normal1"/>
+      </w:pPr>
+      <w:r>
+        <w:t>This data can then be used to estimate future profitability, based on the current h</w:t>
+      </w:r>
+      <w:r>
+        <w:t xml:space="preserve">ashrate of the mining hardware </w:t>
+      </w:r>
+      <w:r>
+        <w:t xml:space="preserve">and the forecasted difficulty </w:t>
+      </w:r>
+      <w:r>
+        <w:t xml:space="preserve">by using the following </w:t>
+      </w:r>
+      <w:r>
+        <w:t>equation [3]</w:t>
+      </w:r>
+      <w:r>
+        <w:t>:</w:t>
+      </w:r>
+    </w:p>
+    <w:p>
+      <w:pPr>
+        <w:pStyle w:val="Normal1"/>
+      </w:pPr>
+    </w:p>
+    <w:p>
+      <w:pPr>
+        <w:pStyle w:val="Normal1"/>
+      </w:pPr>
+      <w:r>
+        <w:t>BTC earned per day = Block Reward / (</w:t>
+      </w:r>
+      <w:r>
+        <w:t>Difficulty</w:t>
+      </w:r>
+      <w:r>
+        <w:t xml:space="preserve"> * 2^32 / Hashrate / seconds in a day)</w:t>
+      </w:r>
+    </w:p>
+    <w:p>
+      <w:pPr>
+        <w:pStyle w:val="Normal1"/>
+      </w:pPr>
+    </w:p>
+    <w:p>
+      <w:pPr>
+        <w:pStyle w:val="Normal1"/>
+      </w:pPr>
+      <w:r>
+        <w:t>Where:</w:t>
+      </w:r>
+    </w:p>
+    <w:p>
+      <w:pPr>
+        <w:pStyle w:val="Normal1"/>
+        <w:numPr>
+          <w:ilvl w:val="0"/>
+          <w:numId w:val="4"/>
+        </w:numPr>
+      </w:pPr>
+      <w:r>
+        <w:t>Block Reward is currently 25</w:t>
+      </w:r>
+    </w:p>
+    <w:p>
+      <w:pPr>
+        <w:pStyle w:val="Normal1"/>
+        <w:numPr>
+          <w:ilvl w:val="0"/>
+          <w:numId w:val="4"/>
+        </w:numPr>
+      </w:pPr>
+      <w:r>
+        <w:t>Difficulty is the current or forecasted difficulty</w:t>
+      </w:r>
+    </w:p>
+    <w:p>
+      <w:pPr>
+        <w:pStyle w:val="Normal1"/>
+        <w:numPr>
+          <w:ilvl w:val="0"/>
+          <w:numId w:val="4"/>
+        </w:numPr>
+      </w:pPr>
+      <w:r>
+        <w:t>2 * 2^32 is a constant</w:t>
+      </w:r>
+    </w:p>
+    <w:p>
+      <w:pPr>
+        <w:pStyle w:val="Normal1"/>
+        <w:numPr>
+          <w:ilvl w:val="0"/>
+          <w:numId w:val="4"/>
+        </w:numPr>
+      </w:pPr>
+      <w:r>
+        <w:t>Hashrate is the current hashrate from the mining equipment</w:t>
+      </w:r>
+    </w:p>
+    <w:p>
+      <w:pPr>
+        <w:pStyle w:val="Normal1"/>
+        <w:numPr>
+          <w:ilvl w:val="0"/>
+          <w:numId w:val="4"/>
+        </w:numPr>
+      </w:pPr>
+      <w:r>
+        <w:t>Seconds in a day is 86400 (1 * 60 * 60 * 24)</w:t>
+      </w:r>
+    </w:p>
+    <w:p>
+      <w:pPr>
+        <w:pStyle w:val="Normal1"/>
+      </w:pPr>
+    </w:p>
+    <w:p>
+      <w:pPr>
+        <w:pStyle w:val="Normal1"/>
+        <w:rPr>
+          <w:b/>
+        </w:rPr>
+      </w:pPr>
+      <w:r>
+        <w:rPr>
+          <w:b/>
+        </w:rPr>
+        <w:t xml:space="preserve">Conclusions: </w:t>
+      </w:r>
+    </w:p>
+    <w:p>
+      <w:pPr>
+        <w:pStyle w:val="Normal1"/>
+      </w:pPr>
+    </w:p>
+    <w:p>
+      <w:pPr>
+        <w:pStyle w:val="Normal1"/>
+      </w:pPr>
+      <w:r>
+        <w:t>By using</w:t>
+      </w:r>
+      <w:r>
+        <w:t xml:space="preserve"> the difficulty forecast, </w:t>
+      </w:r>
+      <w:r>
+        <w:t>current hashr</w:t>
+      </w:r>
+      <w:r>
+        <w:t>ate o</w:t>
+      </w:r>
+      <w:r>
+        <w:t>f the mining equipment</w:t>
+      </w:r>
+      <w:r>
+        <w:t xml:space="preserve"> and the profitability equation</w:t>
+      </w:r>
+      <w:r>
+        <w:t xml:space="preserve">, </w:t>
+      </w:r>
+      <w:r>
+        <w:t>the estimated amount of Bitcoins earned per month can be predicted.</w:t>
+      </w:r>
+    </w:p>
+    <w:p>
+      <w:pPr>
+        <w:pStyle w:val="Normal1"/>
+      </w:pPr>
+    </w:p>
+    <w:p>
+      <w:pPr>
+        <w:pStyle w:val="Normal1"/>
+      </w:pPr>
+      <w:r>
+        <w:t>&lt;INSERT R CODE&gt;</w:t>
+      </w:r>
       <w:bookmarkStart w:id="0" w:name="_GoBack"/>
       <w:bookmarkEnd w:id="0"/>
     </w:p>
@@ -1105,288 +1221,25 @@
       <w:pPr>
         <w:pStyle w:val="Normal1"/>
       </w:pPr>
-      <w:r>
-        <w:t>The earthquakes data used in this analysis contains information on the source network that measured the earthquake (</w:t>
-      </w:r>
-      <w:proofErr w:type="spellStart"/>
-      <w:r>
-        <w:t>Src</w:t>
-      </w:r>
-      <w:proofErr w:type="spellEnd"/>
-      <w:r>
-        <w:t>), the time of the earthquake (TME), the number of sites that measured the earthquake (NST), the location - longitude (Lon) and latitude (</w:t>
-      </w:r>
-      <w:proofErr w:type="spellStart"/>
-      <w:r>
-        <w:t>Lat</w:t>
-      </w:r>
-      <w:proofErr w:type="spellEnd"/>
-      <w:r>
-        <w:t>), the magnitude (EM, measured on the Richter scale) and the depth (ED, measured in kilometers from the surface)</w:t>
-      </w:r>
-      <w:r>
-        <w:t xml:space="preserve"> [7]</w:t>
-      </w:r>
-      <w:r>
-        <w:t xml:space="preserve">. We identified no missing values in the data set we collected and all measured variables were observed to be inside the standard ranges. Earthquakes in this data set also did not seem to show major patterns over time in magnitude or depth. </w:t>
-      </w:r>
-    </w:p>
-    <w:p>
-      <w:pPr>
-        <w:pStyle w:val="Normal1"/>
-      </w:pPr>
-    </w:p>
-    <w:p>
-      <w:pPr>
-        <w:pStyle w:val="Normal1"/>
-      </w:pPr>
-      <w:r>
-        <w:t xml:space="preserve">Most earthquakes had a small (less than 3 on the Richter scale - 85% of quakes) or medium (3-5 on the Richter scale - 11% of quakes) magnitude. The distribution of earthquake depths was heavily right skewed. Based on the distribution of the earthquake depths we recognized that a transform was necessary to improve the performance of linear regression techniques; we performed a log base 10 transform of the earthquake depths. Subsequent analyses focus on this transformed depth variable. </w:t>
-      </w:r>
-    </w:p>
-    <w:p>
-      <w:pPr>
-        <w:pStyle w:val="Normal1"/>
-      </w:pPr>
-    </w:p>
-    <w:p>
-      <w:pPr>
-        <w:pStyle w:val="Normal1"/>
-      </w:pPr>
-      <w:r>
-        <w:lastRenderedPageBreak/>
-        <w:t>We first fit a regression model relating earthquake magnitude to earthquake depth. The residuals showed patterns of non-random variation. We attempted to explain those patterns by fitting models including potential confounders. Our final regression model was:</w:t>
-      </w:r>
-    </w:p>
-    <w:p>
-      <w:pPr>
-        <w:pStyle w:val="Normal1"/>
-      </w:pPr>
-    </w:p>
-    <w:p>
-      <w:pPr>
-        <w:pStyle w:val="Normal1"/>
-        <w:jc w:val="center"/>
-      </w:pPr>
-      <w:proofErr w:type="gramStart"/>
-      <w:r>
-        <w:t>EM  =</w:t>
-      </w:r>
-      <w:proofErr w:type="gramEnd"/>
-      <w:r>
-        <w:t xml:space="preserve"> b</w:t>
-      </w:r>
-      <w:r>
-        <w:rPr>
-          <w:vertAlign w:val="subscript"/>
-        </w:rPr>
-        <w:t>0</w:t>
-      </w:r>
-      <w:r>
-        <w:t xml:space="preserve"> + b</w:t>
-      </w:r>
-      <w:r>
-        <w:rPr>
-          <w:vertAlign w:val="subscript"/>
-        </w:rPr>
-        <w:t>1</w:t>
-      </w:r>
-      <w:r>
-        <w:t xml:space="preserve"> log10(ED) + f(</w:t>
-      </w:r>
-      <w:proofErr w:type="spellStart"/>
-      <w:r>
-        <w:t>Lat</w:t>
-      </w:r>
-      <w:proofErr w:type="spellEnd"/>
-      <w:r>
-        <w:t>) + g(Lon) + h(NST) + e</w:t>
-      </w:r>
-    </w:p>
-    <w:p>
-      <w:pPr>
-        <w:pStyle w:val="Normal1"/>
-      </w:pPr>
-    </w:p>
-    <w:p>
-      <w:pPr>
-        <w:pStyle w:val="Normal1"/>
-      </w:pPr>
-      <w:proofErr w:type="gramStart"/>
-      <w:r>
-        <w:t>where</w:t>
-      </w:r>
-      <w:proofErr w:type="gramEnd"/>
-      <w:r>
-        <w:t xml:space="preserve"> b</w:t>
-      </w:r>
-      <w:r>
-        <w:rPr>
-          <w:vertAlign w:val="subscript"/>
-        </w:rPr>
-        <w:t>0</w:t>
-      </w:r>
-      <w:r>
-        <w:t xml:space="preserve"> is an intercept term and b</w:t>
-      </w:r>
-      <w:r>
-        <w:rPr>
-          <w:vertAlign w:val="subscript"/>
-        </w:rPr>
-        <w:t>1</w:t>
-      </w:r>
-      <w:r>
-        <w:t xml:space="preserve"> represents the change in earthquake magnitude on the Richter scale associated with a change of 1 unit in log base 10 kilometers for earthquakes at the same latitude, longitude, and measured by the same number of stations. The terms </w:t>
-      </w:r>
-      <w:proofErr w:type="gramStart"/>
-      <w:r>
-        <w:t>f(</w:t>
-      </w:r>
-      <w:proofErr w:type="spellStart"/>
-      <w:proofErr w:type="gramEnd"/>
-      <w:r>
-        <w:t>Lat</w:t>
-      </w:r>
-      <w:proofErr w:type="spellEnd"/>
-      <w:r>
-        <w:t xml:space="preserve">), g(Lon), and h(NST) represent factor models with 5 different levels each for latitude, longitude, and number of measurement sites. The error term e represents all sources of unmeasured and </w:t>
-      </w:r>
-      <w:proofErr w:type="spellStart"/>
-      <w:r>
-        <w:t>unmodeled</w:t>
-      </w:r>
-      <w:proofErr w:type="spellEnd"/>
-      <w:r>
-        <w:t xml:space="preserve"> random variation in earthquake magnitude. Our final regression model appeared to remove most of the non-random patterns of variation in the residuals. </w:t>
-      </w:r>
-    </w:p>
-    <w:p>
-      <w:pPr>
-        <w:pStyle w:val="Normal1"/>
-      </w:pPr>
-    </w:p>
-    <w:p>
-      <w:pPr>
-        <w:pStyle w:val="Normal1"/>
-      </w:pPr>
-      <w:r>
-        <w:t xml:space="preserve">We observed a highly statistically significant (P = 8e-15) association between earthquake magnitude and earthquake depth. A change of one unit in log base 10 kilometers of depth corresponded to a change of </w:t>
-      </w:r>
-      <w:r>
-        <w:t>b</w:t>
-      </w:r>
-      <w:r>
-        <w:rPr>
-          <w:vertAlign w:val="subscript"/>
-        </w:rPr>
-        <w:t xml:space="preserve">1 </w:t>
-      </w:r>
-      <w:r>
-        <w:t xml:space="preserve">= </w:t>
-      </w:r>
-      <w:r>
-        <w:t xml:space="preserve">0.41 on the Richter scale (95% Confidence Interval: 0.31, 0.51). So for example, for two earthquakes at the same latitude, longitude, and measured at the same number of stations, we would expect an earthquake measured at a depth of 10 kilometers to be 0.57 units higher on the Richter scale than one measured at a depth of 1 kilometer. We would expect the same difference between earthquakes measured at depths of 10 and 100 kilometers and so forth. </w:t>
-      </w:r>
-    </w:p>
-    <w:p>
-      <w:pPr>
-        <w:pStyle w:val="Normal1"/>
-      </w:pPr>
-    </w:p>
-    <w:p>
-      <w:pPr>
-        <w:pStyle w:val="Normal1"/>
-      </w:pPr>
-    </w:p>
-    <w:p>
-      <w:pPr>
-        <w:pStyle w:val="Normal1"/>
-      </w:pPr>
-      <w:r>
+    </w:p>
+    <w:p>
+      <w:pPr>
+        <w:pStyle w:val="Normal1"/>
         <w:rPr>
           <w:b/>
         </w:rPr>
-        <w:t xml:space="preserve">Conclusions: </w:t>
-      </w:r>
-    </w:p>
-    <w:p>
-      <w:pPr>
-        <w:pStyle w:val="Normal1"/>
-      </w:pPr>
-    </w:p>
-    <w:p>
-      <w:pPr>
-        <w:pStyle w:val="Normal1"/>
-      </w:pPr>
-      <w:r>
-        <w:t xml:space="preserve">Our analysis suggests that there is a significant, positive association between earthquake magnitude and earthquake depth. Our analysis estimates the relationship using a linear model relating log base 10 depth to magnitude. Therefore, our estimated association is not linear on the depth scale. Even so, there appears to be a strong relationship between the two variables. We also observed that other variables such as latitude, longitude and number of observing stations are associated with both earthquake magnitude and earthquake depth. Including these variables in the regression model relating magnitude to depth improves the model fit, but does not remove the significant positive relationship between the variables. </w:t>
-      </w:r>
-    </w:p>
-    <w:p>
-      <w:pPr>
-        <w:pStyle w:val="Normal1"/>
-      </w:pPr>
-    </w:p>
-    <w:p>
-      <w:pPr>
-        <w:pStyle w:val="Normal1"/>
-      </w:pPr>
-      <w:r>
-        <w:t xml:space="preserve">While our analysis is an interesting first step it is based on a limited sample of earthquakes from only one week in January 2013. A larger collection of representative earthquakes may be more appropriate for understanding the relationship between earthquake magnitude and depth. Our analysis may be of interest to scientists seeking to better understand earthquakes. But for policy makers, an important - and difficult - area of future research would be to develop accurate predictive models of earthquake depth and magnitude that can be used to evaluate the potential human consequence of these natural disasters. </w:t>
-      </w:r>
-    </w:p>
-    <w:p>
-      <w:pPr>
-        <w:pStyle w:val="Normal1"/>
-      </w:pPr>
-    </w:p>
-    <w:p>
-      <w:pPr>
-        <w:pStyle w:val="Normal1"/>
-      </w:pPr>
-    </w:p>
-    <w:p>
-      <w:pPr>
-        <w:pStyle w:val="Normal1"/>
-      </w:pPr>
-    </w:p>
-    <w:p>
-      <w:pPr>
-        <w:pStyle w:val="Normal1"/>
-      </w:pPr>
-    </w:p>
-    <w:p>
-      <w:pPr>
-        <w:pStyle w:val="Normal1"/>
-      </w:pPr>
-    </w:p>
-    <w:p>
-      <w:pPr>
-        <w:pStyle w:val="Normal1"/>
-      </w:pPr>
-    </w:p>
-    <w:p>
-      <w:pPr>
-        <w:pStyle w:val="Normal1"/>
-      </w:pPr>
-    </w:p>
-    <w:p>
-      <w:pPr>
-        <w:pStyle w:val="Normal1"/>
-      </w:pPr>
-    </w:p>
-    <w:p>
-      <w:pPr>
-        <w:pStyle w:val="Normal1"/>
+      </w:pPr>
+      <w:r>
         <w:rPr>
           <w:b/>
         </w:rPr>
-      </w:pPr>
+        <w:t>References</w:t>
+      </w:r>
       <w:r>
         <w:rPr>
           <w:b/>
         </w:rPr>
-        <w:t>References</w:t>
+        <w:t>:</w:t>
       </w:r>
     </w:p>
     <w:p>
@@ -1531,21 +1384,8 @@
         </w:numPr>
       </w:pPr>
       <w:r>
-        <w:t xml:space="preserve">Rob J. Hyndman and </w:t>
-      </w:r>
-      <w:proofErr w:type="spellStart"/>
-      <w:r>
-        <w:t>Yeasmin</w:t>
-      </w:r>
-      <w:proofErr w:type="spellEnd"/>
-      <w:r>
-        <w:t xml:space="preserve"> </w:t>
-      </w:r>
-      <w:proofErr w:type="spellStart"/>
-      <w:r>
-        <w:t>Khandakar</w:t>
-      </w:r>
-      <w:proofErr w:type="spellEnd"/>
+        <w:t>Rob J. Hyndman and Yeasmin Khandakar</w:t>
+      </w:r>
       <w:r>
         <w:t xml:space="preserve">. </w:t>
       </w:r>
@@ -1570,222 +1410,26 @@
           <w:numId w:val="1"/>
         </w:numPr>
       </w:pPr>
-      <w:proofErr w:type="spellStart"/>
-      <w:r>
-        <w:t>Forcasting</w:t>
-      </w:r>
-      <w:proofErr w:type="spellEnd"/>
-      <w:r>
-        <w:t xml:space="preserve">: Principles and Practice online textbook. URL: </w:t>
+      <w:r>
+        <w:t>For</w:t>
+      </w:r>
+      <w:r>
+        <w:t>e</w:t>
+      </w:r>
+      <w:r>
+        <w:t xml:space="preserve">casting: Principles and Practice online textbook. URL: </w:t>
       </w:r>
       <w:hyperlink r:id="rId15" w:history="1">
         <w:r>
           <w:rPr>
             <w:rStyle w:val="Hyperlink"/>
           </w:rPr>
-          <w:t>https://www.otexts.org/fpp/8/7</w:t>
+          <w:t>https://www.otexts.org/fpp/8/7. Accessed 8/23/2014</w:t>
         </w:r>
       </w:hyperlink>
       <w:r>
-        <w:t>. Accessed 8/23/2014.</w:t>
-      </w:r>
-    </w:p>
-    <w:p>
-      <w:pPr>
-        <w:pStyle w:val="Normal1"/>
-      </w:pPr>
-    </w:p>
-    <w:p>
-      <w:pPr>
-        <w:pStyle w:val="Normal1"/>
-      </w:pPr>
-    </w:p>
-    <w:p>
-      <w:pPr>
-        <w:pStyle w:val="Normal1"/>
-      </w:pPr>
-      <w:r>
-        <w:t xml:space="preserve">Wikipedia “Earthquake” Page. URL: </w:t>
-      </w:r>
-      <w:hyperlink r:id="rId16">
-        <w:r>
-          <w:rPr>
-            <w:color w:val="1155CC"/>
-            <w:u w:val="single"/>
-          </w:rPr>
-          <w:t>http://en.wikipedia.org/wiki/Earthquake</w:t>
-        </w:r>
-      </w:hyperlink>
-      <w:r>
-        <w:t xml:space="preserve">. Accessed 1/31/2013. </w:t>
-      </w:r>
-    </w:p>
-    <w:p>
-      <w:pPr>
-        <w:pStyle w:val="Normal1"/>
-      </w:pPr>
-      <w:r>
-        <w:t xml:space="preserve">2. USGS “Measuring the size of an earthquake” Page. URL: </w:t>
-      </w:r>
-      <w:hyperlink r:id="rId17">
-        <w:r>
-          <w:rPr>
-            <w:color w:val="1155CC"/>
-            <w:u w:val="single"/>
-          </w:rPr>
-          <w:t>http://earthquake.usgs.gov/learn/topics/measure.php</w:t>
-        </w:r>
-      </w:hyperlink>
-      <w:r>
-        <w:t>. Accessed 1/31/2013</w:t>
-      </w:r>
-    </w:p>
-    <w:p>
-      <w:pPr>
-        <w:pStyle w:val="Normal1"/>
-      </w:pPr>
-      <w:r>
-        <w:t xml:space="preserve">3. R Core Team (2012). ”R: A language and environment for statistical computing.” URL: </w:t>
-      </w:r>
-      <w:hyperlink r:id="rId18">
-        <w:r>
-          <w:rPr>
-            <w:color w:val="1155CC"/>
-            <w:u w:val="single"/>
-          </w:rPr>
-          <w:t>http://www.R-project.org</w:t>
-        </w:r>
-      </w:hyperlink>
-    </w:p>
-    <w:p>
-      <w:pPr>
-        <w:pStyle w:val="Normal1"/>
-      </w:pPr>
-      <w:r>
-        <w:t xml:space="preserve">4. </w:t>
-      </w:r>
-      <w:proofErr w:type="spellStart"/>
-      <w:r>
-        <w:rPr>
-          <w:color w:val="222222"/>
-          <w:highlight w:val="white"/>
-        </w:rPr>
-        <w:t>Seber</w:t>
-      </w:r>
-      <w:proofErr w:type="spellEnd"/>
-      <w:r>
-        <w:rPr>
-          <w:color w:val="222222"/>
-          <w:highlight w:val="white"/>
-        </w:rPr>
-        <w:t xml:space="preserve">, George AF, and Alan J. Lee. </w:t>
-      </w:r>
-      <w:r>
-        <w:rPr>
-          <w:i/>
-          <w:color w:val="222222"/>
-          <w:highlight w:val="white"/>
-        </w:rPr>
-        <w:t>Linear regression analysis</w:t>
-      </w:r>
-      <w:r>
-        <w:rPr>
-          <w:color w:val="222222"/>
-          <w:highlight w:val="white"/>
-        </w:rPr>
-        <w:t>. Vol. 936. Wiley, 2012.</w:t>
-      </w:r>
-    </w:p>
-    <w:p>
-      <w:pPr>
-        <w:pStyle w:val="Normal1"/>
-      </w:pPr>
-      <w:r>
-        <w:t xml:space="preserve">5. </w:t>
-      </w:r>
-      <w:r>
-        <w:rPr>
-          <w:color w:val="222222"/>
-          <w:highlight w:val="white"/>
-        </w:rPr>
-        <w:t xml:space="preserve">Ferguson, Thomas S. </w:t>
-      </w:r>
-      <w:r>
-        <w:rPr>
-          <w:i/>
-          <w:color w:val="222222"/>
-          <w:highlight w:val="white"/>
-        </w:rPr>
-        <w:t>A Course in Large Sample Theory: Texts in Statistical Science</w:t>
-      </w:r>
-      <w:r>
-        <w:rPr>
-          <w:color w:val="222222"/>
-          <w:highlight w:val="white"/>
-        </w:rPr>
-        <w:t>. Vol. 38. Chapman &amp; Hall/CRC, 1996.</w:t>
-      </w:r>
-    </w:p>
-    <w:p>
-      <w:pPr>
-        <w:pStyle w:val="Normal1"/>
-      </w:pPr>
-      <w:r>
-        <w:t xml:space="preserve">6. R Markdown Page. URL: </w:t>
-      </w:r>
-      <w:hyperlink r:id="rId19">
-        <w:r>
-          <w:rPr>
-            <w:color w:val="1155CC"/>
-            <w:u w:val="single"/>
-          </w:rPr>
-          <w:t>http://www.rstudio.com/ide/docs/authoring/using_markdown</w:t>
-        </w:r>
-      </w:hyperlink>
-      <w:r>
-        <w:t>. Accessed 1/31/2013</w:t>
-      </w:r>
-    </w:p>
-    <w:p>
-      <w:pPr>
-        <w:pStyle w:val="Normal1"/>
-      </w:pPr>
-      <w:r>
-        <w:t xml:space="preserve">7. USGS Real Time Data and Feeds Page. URL: </w:t>
-      </w:r>
-      <w:hyperlink r:id="rId20">
-        <w:r>
-          <w:rPr>
-            <w:color w:val="1155CC"/>
-            <w:u w:val="single"/>
-          </w:rPr>
-          <w:t>http://earthquake.usgs.gov/earthquakes/feed/</w:t>
-        </w:r>
-      </w:hyperlink>
-      <w:r>
-        <w:rPr>
-          <w:b/>
-        </w:rPr>
-        <w:t xml:space="preserve">. </w:t>
-      </w:r>
-      <w:r>
-        <w:t xml:space="preserve">Accessed 1/31/2013. </w:t>
-      </w:r>
-    </w:p>
-    <w:p>
-      <w:pPr>
-        <w:pStyle w:val="Normal1"/>
-      </w:pPr>
-    </w:p>
-    <w:p>
-      <w:pPr>
-        <w:pStyle w:val="Normal1"/>
-      </w:pPr>
-    </w:p>
-    <w:p>
-      <w:pPr>
-        <w:pStyle w:val="Normal1"/>
-      </w:pPr>
+        <w:t>.</w:t>
+      </w:r>
     </w:p>
     <w:p>
       <w:pPr>
@@ -1867,6 +1511,95 @@
     </w:lvl>
   </w:abstractNum>
   <w:abstractNum w:abstractNumId="1">
+    <w:nsid w:val="08D45B09"/>
+    <w:multiLevelType w:val="hybridMultilevel"/>
+    <w:tmpl w:val="C3C4F2F4"/>
+    <w:lvl w:ilvl="0" w:tplc="04090011">
+      <w:start w:val="1"/>
+      <w:numFmt w:val="decimal"/>
+      <w:lvlText w:val="%1)"/>
+      <w:lvlJc w:val="left"/>
+      <w:pPr>
+        <w:ind w:left="720" w:hanging="360"/>
+      </w:pPr>
+      <w:rPr>
+        <w:rFonts w:hint="default"/>
+      </w:rPr>
+    </w:lvl>
+    <w:lvl w:ilvl="1" w:tplc="04090019" w:tentative="1">
+      <w:start w:val="1"/>
+      <w:numFmt w:val="lowerLetter"/>
+      <w:lvlText w:val="%2."/>
+      <w:lvlJc w:val="left"/>
+      <w:pPr>
+        <w:ind w:left="1440" w:hanging="360"/>
+      </w:pPr>
+    </w:lvl>
+    <w:lvl w:ilvl="2" w:tplc="0409001B" w:tentative="1">
+      <w:start w:val="1"/>
+      <w:numFmt w:val="lowerRoman"/>
+      <w:lvlText w:val="%3."/>
+      <w:lvlJc w:val="right"/>
+      <w:pPr>
+        <w:ind w:left="2160" w:hanging="180"/>
+      </w:pPr>
+    </w:lvl>
+    <w:lvl w:ilvl="3" w:tplc="0409000F" w:tentative="1">
+      <w:start w:val="1"/>
+      <w:numFmt w:val="decimal"/>
+      <w:lvlText w:val="%4."/>
+      <w:lvlJc w:val="left"/>
+      <w:pPr>
+        <w:ind w:left="2880" w:hanging="360"/>
+      </w:pPr>
+    </w:lvl>
+    <w:lvl w:ilvl="4" w:tplc="04090019" w:tentative="1">
+      <w:start w:val="1"/>
+      <w:numFmt w:val="lowerLetter"/>
+      <w:lvlText w:val="%5."/>
+      <w:lvlJc w:val="left"/>
+      <w:pPr>
+        <w:ind w:left="3600" w:hanging="360"/>
+      </w:pPr>
+    </w:lvl>
+    <w:lvl w:ilvl="5" w:tplc="0409001B" w:tentative="1">
+      <w:start w:val="1"/>
+      <w:numFmt w:val="lowerRoman"/>
+      <w:lvlText w:val="%6."/>
+      <w:lvlJc w:val="right"/>
+      <w:pPr>
+        <w:ind w:left="4320" w:hanging="180"/>
+      </w:pPr>
+    </w:lvl>
+    <w:lvl w:ilvl="6" w:tplc="0409000F" w:tentative="1">
+      <w:start w:val="1"/>
+      <w:numFmt w:val="decimal"/>
+      <w:lvlText w:val="%7."/>
+      <w:lvlJc w:val="left"/>
+      <w:pPr>
+        <w:ind w:left="5040" w:hanging="360"/>
+      </w:pPr>
+    </w:lvl>
+    <w:lvl w:ilvl="7" w:tplc="04090019" w:tentative="1">
+      <w:start w:val="1"/>
+      <w:numFmt w:val="lowerLetter"/>
+      <w:lvlText w:val="%8."/>
+      <w:lvlJc w:val="left"/>
+      <w:pPr>
+        <w:ind w:left="5760" w:hanging="360"/>
+      </w:pPr>
+    </w:lvl>
+    <w:lvl w:ilvl="8" w:tplc="0409001B" w:tentative="1">
+      <w:start w:val="1"/>
+      <w:numFmt w:val="lowerRoman"/>
+      <w:lvlText w:val="%9."/>
+      <w:lvlJc w:val="right"/>
+      <w:pPr>
+        <w:ind w:left="6480" w:hanging="180"/>
+      </w:pPr>
+    </w:lvl>
+  </w:abstractNum>
+  <w:abstractNum w:abstractNumId="2">
     <w:nsid w:val="17990658"/>
     <w:multiLevelType w:val="hybridMultilevel"/>
     <w:tmpl w:val="56626EEE"/>
@@ -1955,7 +1688,7 @@
       </w:pPr>
     </w:lvl>
   </w:abstractNum>
-  <w:abstractNum w:abstractNumId="2">
+  <w:abstractNum w:abstractNumId="3">
     <w:nsid w:val="4C90083D"/>
     <w:multiLevelType w:val="hybridMultilevel"/>
     <w:tmpl w:val="53B6ECB2"/>
@@ -2069,13 +1802,16 @@
     </w:lvl>
   </w:abstractNum>
   <w:num w:numId="1">
-    <w:abstractNumId w:val="1"/>
+    <w:abstractNumId w:val="2"/>
   </w:num>
   <w:num w:numId="2">
-    <w:abstractNumId w:val="2"/>
+    <w:abstractNumId w:val="3"/>
   </w:num>
   <w:num w:numId="3">
     <w:abstractNumId w:val="0"/>
+  </w:num>
+  <w:num w:numId="4">
+    <w:abstractNumId w:val="1"/>
   </w:num>
 </w:numbering>
 </file>

</xml_diff>